<commit_message>
Fixed size of images in some Excel solutions
</commit_message>
<xml_diff>
--- a/database/tasks/How to compute summary statistics/Excel.docx
+++ b/database/tasks/How to compute summary statistics/Excel.docx
@@ -1,18 +1,10 @@
 
 <file path=word/document.xml><?xml version="1.0" encoding="utf-8"?>
-<w:document xmlns:wpc="http://schemas.microsoft.com/office/word/2010/wordprocessingCanvas" xmlns:cx="http://schemas.microsoft.com/office/drawing/2014/chartex" xmlns:cx1="http://schemas.microsoft.com/office/drawing/2015/9/8/chartex" xmlns:cx2="http://schemas.microsoft.com/office/drawing/2015/10/21/chartex" xmlns:cx3="http://schemas.microsoft.com/office/drawing/2016/5/9/chartex" xmlns:cx4="http://schemas.microsoft.com/office/drawing/2016/5/10/chartex" xmlns:cx5="http://schemas.microsoft.com/office/drawing/2016/5/11/chartex" xmlns:cx6="http://schemas.microsoft.com/office/drawing/2016/5/12/chartex" xmlns:cx7="http://schemas.microsoft.com/office/drawing/2016/5/13/chartex" xmlns:cx8="http://schemas.microsoft.com/office/drawing/2016/5/14/chartex" xmlns:mc="http://schemas.openxmlformats.org/markup-compatibility/2006" xmlns:aink="http://schemas.microsoft.com/office/drawing/2016/ink" xmlns:am3d="http://schemas.microsoft.com/office/drawing/2017/model3d" xmlns:o="urn:schemas-microsoft-com:office:office" xmlns:r="http://schemas.openxmlformats.org/officeDocument/2006/relationships" xmlns:m="http://schemas.openxmlformats.org/officeDocument/2006/math" xmlns:v="urn:schemas-microsoft-com:vml" xmlns:wp14="http://schemas.microsoft.com/office/word/2010/wordprocessingDrawing" xmlns:wp="http://schemas.openxmlformats.org/drawingml/2006/wordprocessingDrawing" xmlns:w10="urn:schemas-microsoft-com:office:word" xmlns:w="http://schemas.openxmlformats.org/wordprocessingml/2006/main" xmlns:w14="http://schemas.microsoft.com/office/word/2010/wordml" xmlns:w15="http://schemas.microsoft.com/office/word/2012/wordml" xmlns:w16cex="http://schemas.microsoft.com/office/word/2018/wordml/cex" xmlns:w16cid="http://schemas.microsoft.com/office/word/2016/wordml/cid" xmlns:w16="http://schemas.microsoft.com/office/word/2018/wordml" xmlns:w16sdtdh="http://schemas.microsoft.com/office/word/2020/wordml/sdtdatahash" xmlns:w16se="http://schemas.microsoft.com/office/word/2015/wordml/symex" xmlns:wpg="http://schemas.microsoft.com/office/word/2010/wordprocessingGroup" xmlns:wpi="http://schemas.microsoft.com/office/word/2010/wordprocessingInk" xmlns:wne="http://schemas.microsoft.com/office/word/2006/wordml" xmlns:wps="http://schemas.microsoft.com/office/word/2010/wordprocessingShape" mc:Ignorable="w14 w15 w16se w16cid w16 w16cex w16sdtdh wp14">
+<w:document xmlns:wpc="http://schemas.microsoft.com/office/word/2010/wordprocessingCanvas" xmlns:cx="http://schemas.microsoft.com/office/drawing/2014/chartex" xmlns:cx1="http://schemas.microsoft.com/office/drawing/2015/9/8/chartex" xmlns:cx2="http://schemas.microsoft.com/office/drawing/2015/10/21/chartex" xmlns:cx3="http://schemas.microsoft.com/office/drawing/2016/5/9/chartex" xmlns:cx4="http://schemas.microsoft.com/office/drawing/2016/5/10/chartex" xmlns:cx5="http://schemas.microsoft.com/office/drawing/2016/5/11/chartex" xmlns:cx6="http://schemas.microsoft.com/office/drawing/2016/5/12/chartex" xmlns:cx7="http://schemas.microsoft.com/office/drawing/2016/5/13/chartex" xmlns:cx8="http://schemas.microsoft.com/office/drawing/2016/5/14/chartex" xmlns:mc="http://schemas.openxmlformats.org/markup-compatibility/2006" xmlns:aink="http://schemas.microsoft.com/office/drawing/2016/ink" xmlns:am3d="http://schemas.microsoft.com/office/drawing/2017/model3d" xmlns:o="urn:schemas-microsoft-com:office:office" xmlns:oel="http://schemas.microsoft.com/office/2019/extlst" xmlns:r="http://schemas.openxmlformats.org/officeDocument/2006/relationships" xmlns:m="http://schemas.openxmlformats.org/officeDocument/2006/math" xmlns:v="urn:schemas-microsoft-com:vml" xmlns:wp14="http://schemas.microsoft.com/office/word/2010/wordprocessingDrawing" xmlns:wp="http://schemas.openxmlformats.org/drawingml/2006/wordprocessingDrawing" xmlns:w10="urn:schemas-microsoft-com:office:word" xmlns:w="http://schemas.openxmlformats.org/wordprocessingml/2006/main" xmlns:w14="http://schemas.microsoft.com/office/word/2010/wordml" xmlns:w15="http://schemas.microsoft.com/office/word/2012/wordml" xmlns:w16cex="http://schemas.microsoft.com/office/word/2018/wordml/cex" xmlns:w16cid="http://schemas.microsoft.com/office/word/2016/wordml/cid" xmlns:w16="http://schemas.microsoft.com/office/word/2018/wordml" xmlns:w16sdtdh="http://schemas.microsoft.com/office/word/2020/wordml/sdtdatahash" xmlns:w16se="http://schemas.microsoft.com/office/word/2015/wordml/symex" xmlns:wpg="http://schemas.microsoft.com/office/word/2010/wordprocessingGroup" xmlns:wpi="http://schemas.microsoft.com/office/word/2010/wordprocessingInk" xmlns:wne="http://schemas.microsoft.com/office/word/2006/wordml" xmlns:wps="http://schemas.microsoft.com/office/word/2010/wordprocessingShape" mc:Ignorable="w14 w15 w16se w16cid w16 w16cex w16sdtdh wp14">
   <w:body>
     <w:p>
       <w:r>
-        <w:t>Let’s assume you have some data in an Excel workbook</w:t>
-      </w:r>
-      <w:proofErr w:type="gramStart"/>
-      <w:r>
-        <w:t xml:space="preserve">.  </w:t>
-      </w:r>
-      <w:proofErr w:type="gramEnd"/>
-      <w:r>
-        <w:t xml:space="preserve">We show the first 10 rows </w:t>
+        <w:t xml:space="preserve">Let’s assume you have some data in an Excel workbook.  We show the first 10 rows </w:t>
       </w:r>
       <w:r>
         <w:t>the famous</w:t>
@@ -30,10 +22,13 @@
     <w:p/>
     <w:p>
       <w:r>
+        <w:rPr>
+          <w:noProof/>
+        </w:rPr>
         <w:drawing>
-          <wp:inline distT="0" distB="0" distL="0" distR="0" wp14:anchorId="553F22EF" wp14:editId="1DDB7845">
-            <wp:extent cx="2057400" cy="1188614"/>
-            <wp:effectExtent l="0" t="0" r="0" b="0"/>
+          <wp:inline distT="0" distB="0" distL="0" distR="0" wp14:anchorId="553F22EF" wp14:editId="55314D63">
+            <wp:extent cx="4115167" cy="2377440"/>
+            <wp:effectExtent l="0" t="0" r="0" b="3810"/>
             <wp:docPr id="1" name="Picture 1" descr="Table&#10;&#10;Description automatically generated"/>
             <wp:cNvGraphicFramePr>
               <a:graphicFrameLocks xmlns:a="http://schemas.openxmlformats.org/drawingml/2006/main" noChangeAspect="1"/>
@@ -54,7 +49,7 @@
                   <pic:spPr>
                     <a:xfrm>
                       <a:off x="0" y="0"/>
-                      <a:ext cx="2057400" cy="1188614"/>
+                      <a:ext cx="4115167" cy="2377440"/>
                     </a:xfrm>
                     <a:prstGeom prst="rect">
                       <a:avLst/>
@@ -105,8 +100,8 @@
           <w:noProof/>
         </w:rPr>
         <w:drawing>
-          <wp:inline distT="0" distB="0" distL="0" distR="0" wp14:anchorId="42E3BC3D" wp14:editId="1FC61A45">
-            <wp:extent cx="812800" cy="622300"/>
+          <wp:inline distT="0" distB="0" distL="0" distR="0" wp14:anchorId="42E3BC3D" wp14:editId="4FD934F1">
+            <wp:extent cx="1624273" cy="1243584"/>
             <wp:effectExtent l="0" t="0" r="0" b="0"/>
             <wp:docPr id="2" name="Picture 2" descr="Graphical user interface, application&#10;&#10;Description automatically generated"/>
             <wp:cNvGraphicFramePr>
@@ -134,7 +129,7 @@
                   <pic:spPr>
                     <a:xfrm>
                       <a:off x="0" y="0"/>
-                      <a:ext cx="812800" cy="622300"/>
+                      <a:ext cx="1624273" cy="1243584"/>
                     </a:xfrm>
                     <a:prstGeom prst="rect">
                       <a:avLst/>
@@ -159,10 +154,11 @@
         <w:rPr>
           <w:noProof/>
         </w:rPr>
+        <w:lastRenderedPageBreak/>
         <w:drawing>
-          <wp:inline distT="0" distB="0" distL="0" distR="0" wp14:anchorId="0B46F584" wp14:editId="501CA122">
-            <wp:extent cx="2476500" cy="1244600"/>
-            <wp:effectExtent l="0" t="0" r="0" b="0"/>
+          <wp:inline distT="0" distB="0" distL="0" distR="0" wp14:anchorId="0B46F584" wp14:editId="1E625B5B">
+            <wp:extent cx="4948957" cy="2487168"/>
+            <wp:effectExtent l="0" t="0" r="4445" b="8890"/>
             <wp:docPr id="3" name="Picture 3" descr="Graphical user interface, text, application&#10;&#10;Description automatically generated"/>
             <wp:cNvGraphicFramePr>
               <a:graphicFrameLocks xmlns:a="http://schemas.openxmlformats.org/drawingml/2006/main" noChangeAspect="1"/>
@@ -189,7 +185,7 @@
                   <pic:spPr>
                     <a:xfrm>
                       <a:off x="0" y="0"/>
-                      <a:ext cx="2476500" cy="1244600"/>
+                      <a:ext cx="4948957" cy="2487168"/>
                     </a:xfrm>
                     <a:prstGeom prst="rect">
                       <a:avLst/>
@@ -247,24 +243,19 @@
         <w:t>T</w:t>
       </w:r>
       <w:r>
-        <w:t>hen check the “Summary statistics” checkbox, as shown below</w:t>
-      </w:r>
-      <w:proofErr w:type="gramStart"/>
-      <w:r>
-        <w:t xml:space="preserve">.  </w:t>
-      </w:r>
-      <w:proofErr w:type="gramEnd"/>
-      <w:r>
-        <w:t>Then click OK.</w:t>
-      </w:r>
-    </w:p>
-    <w:p/>
-    <w:p>
-      <w:r>
+        <w:t>hen check the “Summary statistics” checkbox, as shown below.  Then click OK.</w:t>
+      </w:r>
+    </w:p>
+    <w:p/>
+    <w:p>
+      <w:r>
+        <w:rPr>
+          <w:noProof/>
+        </w:rPr>
         <w:drawing>
-          <wp:inline distT="0" distB="0" distL="0" distR="0" wp14:anchorId="202C0258" wp14:editId="0B477D9D">
-            <wp:extent cx="1883664" cy="1664301"/>
-            <wp:effectExtent l="0" t="0" r="2540" b="0"/>
+          <wp:inline distT="0" distB="0" distL="0" distR="0" wp14:anchorId="202C0258" wp14:editId="17465A29">
+            <wp:extent cx="3767117" cy="3328416"/>
+            <wp:effectExtent l="0" t="0" r="5080" b="5715"/>
             <wp:docPr id="10" name="Picture 10" descr="Graphical user interface, application&#10;&#10;Description automatically generated"/>
             <wp:cNvGraphicFramePr>
               <a:graphicFrameLocks xmlns:a="http://schemas.openxmlformats.org/drawingml/2006/main" noChangeAspect="1"/>
@@ -285,7 +276,7 @@
                   <pic:spPr>
                     <a:xfrm>
                       <a:off x="0" y="0"/>
-                      <a:ext cx="1883664" cy="1664301"/>
+                      <a:ext cx="3767117" cy="3328416"/>
                     </a:xfrm>
                     <a:prstGeom prst="rect">
                       <a:avLst/>
@@ -319,10 +310,14 @@
     <w:p/>
     <w:p>
       <w:r>
+        <w:rPr>
+          <w:noProof/>
+        </w:rPr>
+        <w:lastRenderedPageBreak/>
         <w:drawing>
-          <wp:inline distT="0" distB="0" distL="0" distR="0" wp14:anchorId="5087A78B" wp14:editId="4866B990">
-            <wp:extent cx="4572000" cy="1666631"/>
-            <wp:effectExtent l="0" t="0" r="0" b="0"/>
+          <wp:inline distT="0" distB="0" distL="0" distR="0" wp14:anchorId="5087A78B" wp14:editId="17871997">
+            <wp:extent cx="5769401" cy="2103120"/>
+            <wp:effectExtent l="0" t="0" r="3175" b="0"/>
             <wp:docPr id="11" name="Picture 11" descr="Table&#10;&#10;Description automatically generated"/>
             <wp:cNvGraphicFramePr>
               <a:graphicFrameLocks xmlns:a="http://schemas.openxmlformats.org/drawingml/2006/main" noChangeAspect="1"/>
@@ -343,7 +338,7 @@
                   <pic:spPr>
                     <a:xfrm>
                       <a:off x="0" y="0"/>
-                      <a:ext cx="4572000" cy="1666631"/>
+                      <a:ext cx="5769401" cy="2103120"/>
                     </a:xfrm>
                     <a:prstGeom prst="rect">
                       <a:avLst/>
@@ -371,10 +366,13 @@
     <w:p/>
     <w:p>
       <w:r>
+        <w:rPr>
+          <w:noProof/>
+        </w:rPr>
         <w:drawing>
-          <wp:inline distT="0" distB="0" distL="0" distR="0" wp14:anchorId="62BDC65C" wp14:editId="0DBFD0D3">
-            <wp:extent cx="1124712" cy="1158072"/>
-            <wp:effectExtent l="0" t="0" r="0" b="4445"/>
+          <wp:inline distT="0" distB="0" distL="0" distR="0" wp14:anchorId="62BDC65C" wp14:editId="07CC2A52">
+            <wp:extent cx="2255671" cy="2322576"/>
+            <wp:effectExtent l="0" t="0" r="0" b="1905"/>
             <wp:docPr id="12" name="Picture 12" descr="Graphical user interface, application, Excel&#10;&#10;Description automatically generated"/>
             <wp:cNvGraphicFramePr>
               <a:graphicFrameLocks xmlns:a="http://schemas.openxmlformats.org/drawingml/2006/main" noChangeAspect="1"/>
@@ -395,7 +393,7 @@
                   <pic:spPr>
                     <a:xfrm>
                       <a:off x="0" y="0"/>
-                      <a:ext cx="1124712" cy="1158072"/>
+                      <a:ext cx="2255671" cy="2322576"/>
                     </a:xfrm>
                     <a:prstGeom prst="rect">
                       <a:avLst/>
@@ -422,10 +420,14 @@
     </w:p>
     <w:p>
       <w:r>
+        <w:rPr>
+          <w:noProof/>
+        </w:rPr>
+        <w:lastRenderedPageBreak/>
         <w:drawing>
-          <wp:inline distT="0" distB="0" distL="0" distR="0" wp14:anchorId="530633D6" wp14:editId="3CA4D05D">
-            <wp:extent cx="1828800" cy="1535083"/>
-            <wp:effectExtent l="0" t="0" r="0" b="8255"/>
+          <wp:inline distT="0" distB="0" distL="0" distR="0" wp14:anchorId="530633D6" wp14:editId="6D3B1BBE">
+            <wp:extent cx="3657600" cy="3070166"/>
+            <wp:effectExtent l="0" t="0" r="0" b="0"/>
             <wp:docPr id="13" name="Picture 13" descr="Graphical user interface, application&#10;&#10;Description automatically generated"/>
             <wp:cNvGraphicFramePr>
               <a:graphicFrameLocks xmlns:a="http://schemas.openxmlformats.org/drawingml/2006/main" noChangeAspect="1"/>
@@ -446,7 +448,7 @@
                   <pic:spPr>
                     <a:xfrm>
                       <a:off x="0" y="0"/>
-                      <a:ext cx="1828800" cy="1535083"/>
+                      <a:ext cx="3657600" cy="3070166"/>
                     </a:xfrm>
                     <a:prstGeom prst="rect">
                       <a:avLst/>
@@ -471,38 +473,17 @@
         <w:t>t</w:t>
       </w:r>
       <w:r>
-        <w:t>hen click OK</w:t>
-      </w:r>
-      <w:proofErr w:type="gramStart"/>
-      <w:r>
-        <w:t>.</w:t>
-      </w:r>
-      <w:r>
-        <w:t xml:space="preserve">  </w:t>
-      </w:r>
-      <w:proofErr w:type="gramEnd"/>
-      <w:r>
-        <w:t>This is not necessary for non-numeric columns</w:t>
-      </w:r>
-      <w:proofErr w:type="gramStart"/>
-      <w:r>
-        <w:t xml:space="preserve">.  </w:t>
-      </w:r>
-      <w:proofErr w:type="gramEnd"/>
-      <w:r>
-        <w:t>(See how to summarize a column for an example.)</w:t>
-      </w:r>
-    </w:p>
-    <w:p/>
-    <w:p>
-      <w:r>
-        <w:t>Your pivot table will now contain the desired report</w:t>
-      </w:r>
-      <w:proofErr w:type="gramStart"/>
-      <w:r>
-        <w:t xml:space="preserve">.  </w:t>
-      </w:r>
-      <w:proofErr w:type="gramEnd"/>
+        <w:t>hen click OK.</w:t>
+      </w:r>
+      <w:r>
+        <w:t xml:space="preserve">  This is not necessary for non-numeric columns.  (See how to summarize a column for an example.)</w:t>
+      </w:r>
+    </w:p>
+    <w:p/>
+    <w:p>
+      <w:r>
+        <w:t xml:space="preserve">Your pivot table will now contain the desired report.  </w:t>
+      </w:r>
       <w:r>
         <w:t>In the iris dataset used in this example, there were precisely 50 observations of each variety.</w:t>
       </w:r>
@@ -510,11 +491,13 @@
     <w:p/>
     <w:p>
       <w:r>
-        <w:lastRenderedPageBreak/>
+        <w:rPr>
+          <w:noProof/>
+        </w:rPr>
         <w:drawing>
-          <wp:inline distT="0" distB="0" distL="0" distR="0" wp14:anchorId="12E9CF2D" wp14:editId="40519570">
-            <wp:extent cx="1005840" cy="502920"/>
-            <wp:effectExtent l="0" t="0" r="3810" b="0"/>
+          <wp:inline distT="0" distB="0" distL="0" distR="0" wp14:anchorId="12E9CF2D" wp14:editId="08A4C771">
+            <wp:extent cx="2011680" cy="1005840"/>
+            <wp:effectExtent l="0" t="0" r="7620" b="3810"/>
             <wp:docPr id="14" name="Picture 14" descr="Graphical user interface, text, application&#10;&#10;Description automatically generated"/>
             <wp:cNvGraphicFramePr>
               <a:graphicFrameLocks xmlns:a="http://schemas.openxmlformats.org/drawingml/2006/main" noChangeAspect="1"/>
@@ -535,7 +518,7 @@
                   <pic:spPr>
                     <a:xfrm>
                       <a:off x="0" y="0"/>
-                      <a:ext cx="1005840" cy="502920"/>
+                      <a:ext cx="2011680" cy="1005840"/>
                     </a:xfrm>
                     <a:prstGeom prst="rect">
                       <a:avLst/>

</xml_diff>